<commit_message>
change to test docu
</commit_message>
<xml_diff>
--- a/app/src/main/java/com/praktikum/spapp/TestDocu/TestDocu_CheckForInvite.docx
+++ b/app/src/main/java/com/praktikum/spapp/TestDocu/TestDocu_CheckForInvite.docx
@@ -96,6 +96,26 @@
         <w:t>Test cases:</w:t>
       </w:r>
     </w:p>
+    <w:p>
+      <w:pPr>
+        <w:rPr>
+          <w:b/>
+          <w:bCs/>
+        </w:rPr>
+      </w:pPr>
+      <w:r>
+        <w:rPr>
+          <w:b/>
+          <w:bCs/>
+        </w:rPr>
+        <w:t xml:space="preserve">Prerequisites: </w:t>
+      </w:r>
+    </w:p>
+    <w:p>
+      <w:r>
+        <w:t>User logged in, and possesses an invite key</w:t>
+      </w:r>
+    </w:p>
     <w:p/>
     <w:p>
       <w:pPr>
@@ -141,23 +161,7 @@
           <w:b/>
           <w:bCs/>
         </w:rPr>
-        <w:t xml:space="preserve">Expected </w:t>
-      </w:r>
-      <w:proofErr w:type="spellStart"/>
-      <w:r>
-        <w:rPr>
-          <w:b/>
-          <w:bCs/>
-        </w:rPr>
-        <w:t>behaviour</w:t>
-      </w:r>
-      <w:proofErr w:type="spellEnd"/>
-      <w:r>
-        <w:rPr>
-          <w:b/>
-          <w:bCs/>
-        </w:rPr>
-        <w:t>:</w:t>
+        <w:t>Expected behaviour:</w:t>
       </w:r>
     </w:p>
     <w:p>
@@ -212,23 +216,7 @@
           <w:b/>
           <w:bCs/>
         </w:rPr>
-        <w:t xml:space="preserve">Expected </w:t>
-      </w:r>
-      <w:proofErr w:type="spellStart"/>
-      <w:r>
-        <w:rPr>
-          <w:b/>
-          <w:bCs/>
-        </w:rPr>
-        <w:t>behaviour</w:t>
-      </w:r>
-      <w:proofErr w:type="spellEnd"/>
-      <w:r>
-        <w:rPr>
-          <w:b/>
-          <w:bCs/>
-        </w:rPr>
-        <w:t>:</w:t>
+        <w:t>Expected behaviour:</w:t>
       </w:r>
     </w:p>
     <w:p>
@@ -261,15 +249,7 @@
     </w:p>
     <w:p>
       <w:r>
-        <w:t xml:space="preserve">User clicks on “Cancel” button at </w:t>
-      </w:r>
-      <w:proofErr w:type="spellStart"/>
-      <w:r>
-        <w:t>anytime</w:t>
-      </w:r>
-      <w:proofErr w:type="spellEnd"/>
-      <w:r>
-        <w:t>.</w:t>
+        <w:t>User clicks on “Cancel” button at anytime.</w:t>
       </w:r>
     </w:p>
     <w:p>
@@ -284,23 +264,7 @@
           <w:b/>
           <w:bCs/>
         </w:rPr>
-        <w:t xml:space="preserve">Expected </w:t>
-      </w:r>
-      <w:proofErr w:type="spellStart"/>
-      <w:r>
-        <w:rPr>
-          <w:b/>
-          <w:bCs/>
-        </w:rPr>
-        <w:t>behaviour</w:t>
-      </w:r>
-      <w:proofErr w:type="spellEnd"/>
-      <w:r>
-        <w:rPr>
-          <w:b/>
-          <w:bCs/>
-        </w:rPr>
-        <w:t>:</w:t>
+        <w:t>Expected behaviour:</w:t>
       </w:r>
     </w:p>
     <w:p>
@@ -1522,6 +1486,7 @@
     <w:lsdException w:name="HTML Sample" w:semiHidden="1" w:unhideWhenUsed="1"/>
     <w:lsdException w:name="HTML Typewriter" w:semiHidden="1" w:unhideWhenUsed="1"/>
     <w:lsdException w:name="HTML Variable" w:semiHidden="1" w:unhideWhenUsed="1"/>
+    <w:lsdException w:name="Normal Table" w:semiHidden="1" w:unhideWhenUsed="1"/>
     <w:lsdException w:name="annotation subject" w:semiHidden="1" w:unhideWhenUsed="1"/>
     <w:lsdException w:name="No List" w:semiHidden="1" w:unhideWhenUsed="1"/>
     <w:lsdException w:name="Outline List 1" w:semiHidden="1" w:unhideWhenUsed="1"/>
@@ -1568,8 +1533,10 @@
     <w:lsdException w:name="Table Subtle 2" w:semiHidden="1" w:unhideWhenUsed="1"/>
     <w:lsdException w:name="Table Web 1" w:semiHidden="1" w:unhideWhenUsed="1"/>
     <w:lsdException w:name="Table Web 2" w:semiHidden="1" w:unhideWhenUsed="1"/>
+    <w:lsdException w:name="Table Web 3" w:semiHidden="1" w:unhideWhenUsed="1"/>
     <w:lsdException w:name="Balloon Text" w:semiHidden="1" w:unhideWhenUsed="1"/>
     <w:lsdException w:name="Table Grid" w:uiPriority="39"/>
+    <w:lsdException w:name="Table Theme" w:semiHidden="1" w:unhideWhenUsed="1"/>
     <w:lsdException w:name="Placeholder Text" w:semiHidden="1"/>
     <w:lsdException w:name="No Spacing" w:uiPriority="1" w:qFormat="1"/>
     <w:lsdException w:name="Light Shading" w:uiPriority="60"/>

</xml_diff>